<commit_message>
small update to syllabus
</commit_message>
<xml_diff>
--- a/2018_Fall_SYLLABUS_Advanced_Programing_for_GIS&RS_Brunner.docx
+++ b/2018_Fall_SYLLABUS_Advanced_Programing_for_GIS&RS_Brunner.docx
@@ -428,17 +428,7 @@
           <w:color w:val="24292E"/>
           <w:shd w:val="clear" w:color="auto" w:fill="FFFFFF"/>
         </w:rPr>
-        <w:t xml:space="preserve">, students will learn how to publish, consume, and analyze web services using Python. They will be introduced to more powerful, more advanced Python libraries such </w:t>
-      </w:r>
-      <w:bookmarkStart w:id="0" w:name="_GoBack"/>
-      <w:bookmarkEnd w:id="0"/>
-      <w:r>
-        <w:rPr>
-          <w:rFonts w:cs="Segoe UI"/>
-          <w:color w:val="24292E"/>
-          <w:shd w:val="clear" w:color="auto" w:fill="FFFFFF"/>
-        </w:rPr>
-        <w:t>as </w:t>
+        <w:t>, students will learn how to publish, consume, and analyze web services using Python. They will be introduced to more powerful, more advanced Python libraries such as </w:t>
       </w:r>
       <w:hyperlink r:id="rId8" w:history="1">
         <w:r>
@@ -1055,15 +1045,15 @@
         <w:t>15</w:t>
       </w:r>
       <w:r>
-        <w:t xml:space="preserve">% - ArcGIS </w:t>
-      </w:r>
-      <w:proofErr w:type="gramStart"/>
-      <w:r>
-        <w:t>API  for</w:t>
-      </w:r>
-      <w:proofErr w:type="gramEnd"/>
-      <w:r>
-        <w:t xml:space="preserve"> </w:t>
+        <w:t xml:space="preserve">% - </w:t>
+      </w:r>
+      <w:r>
+        <w:t xml:space="preserve">Developing Web Applications with the </w:t>
+      </w:r>
+      <w:bookmarkStart w:id="0" w:name="_GoBack"/>
+      <w:bookmarkEnd w:id="0"/>
+      <w:r>
+        <w:t xml:space="preserve">ArcGIS API  for </w:t>
       </w:r>
       <w:proofErr w:type="spellStart"/>
       <w:r>
@@ -6317,7 +6307,7 @@
             <w:sz w:val="20"/>
             <w:szCs w:val="20"/>
           </w:rPr>
-          <w:t>6</w:t>
+          <w:t>4</w:t>
         </w:r>
         <w:r>
           <w:rPr>
@@ -8939,7 +8929,7 @@
     <w:lsdException w:name="Table Web 2" w:semiHidden="1" w:unhideWhenUsed="1"/>
     <w:lsdException w:name="Table Web 3" w:semiHidden="1" w:unhideWhenUsed="1"/>
     <w:lsdException w:name="Balloon Text" w:semiHidden="1" w:unhideWhenUsed="1"/>
-    <w:lsdException w:name="Table Grid" w:semiHidden="1" w:uiPriority="59" w:unhideWhenUsed="1"/>
+    <w:lsdException w:name="Table Grid" w:uiPriority="59"/>
     <w:lsdException w:name="Table Theme" w:semiHidden="1" w:unhideWhenUsed="1"/>
     <w:lsdException w:name="Placeholder Text" w:semiHidden="1"/>
     <w:lsdException w:name="No Spacing" w:uiPriority="1" w:qFormat="1"/>
@@ -9737,7 +9727,7 @@
 </file>
 
 <file path=customXml/itemProps1.xml><?xml version="1.0" encoding="utf-8"?>
-<ds:datastoreItem xmlns:ds="http://schemas.openxmlformats.org/officeDocument/2006/customXml" ds:itemID="{61561650-EF3A-4CBA-B715-033313C5CD40}">
+<ds:datastoreItem xmlns:ds="http://schemas.openxmlformats.org/officeDocument/2006/customXml" ds:itemID="{7DF8DBD9-F760-499B-90FB-FD86D327EB39}">
   <ds:schemaRefs>
     <ds:schemaRef ds:uri="http://schemas.openxmlformats.org/officeDocument/2006/bibliography"/>
   </ds:schemaRefs>

</xml_diff>